<commit_message>
Add a few list features - defining number font size - add 2 list styles (with starting letter, numbered with bracket) Change toString() to culture specific -> floating number separator Update examples
</commit_message>
<xml_diff>
--- a/TestApp/Samples/HeaderFooter/Output/HeadersFooters.docx
+++ b/TestApp/Samples/HeaderFooter/Output/HeadersFooters.docx
@@ -7,12 +7,12 @@
       <w:pgMar w:top="1440" w:right="1440" w:bottom="1440" w:left="1440" w:header="708" w:footer="708" w:gutter="0"/>
       <w:cols w:space="708"/>
       <w:docGrid w:linePitch="360"/>
-      <w:headerReference w:type="default" r:id="Rd5ec4af08e7e4943"/>
-      <w:headerReference w:type="even" r:id="Rbfba747df867465f"/>
-      <w:headerReference w:type="first" r:id="Re546d4a3aa014add"/>
-      <w:footerReference w:type="default" r:id="R7b4780493a9d4ed9"/>
-      <w:footerReference w:type="even" r:id="Rc5ec3bbb5ba64452"/>
-      <w:footerReference w:type="first" r:id="Rc9630901f2d54be6"/>
+      <w:headerReference w:type="default" r:id="R93632ced696e4354"/>
+      <w:headerReference w:type="even" r:id="R1f644692d6ff4604"/>
+      <w:headerReference w:type="first" r:id="R216d10b933c64a6e"/>
+      <w:footerReference w:type="default" r:id="Reefc76241d3e4a6c"/>
+      <w:footerReference w:type="even" r:id="Re47478b5f1504802"/>
+      <w:footerReference w:type="first" r:id="R89f2078379c847cc"/>
       <w:titlePg/>
     </w:sectPr>
     <w:p>

</xml_diff>